<commit_message>
Todo Project Create Components
</commit_message>
<xml_diff>
--- a/Note.docx
+++ b/Note.docx
@@ -1335,8 +1335,6 @@
                 <w:szCs w:val="24"/>
               </w:rPr>
             </w:pPr>
-            <w:bookmarkStart w:id="0" w:name="_GoBack"/>
-            <w:bookmarkEnd w:id="0"/>
             <w:r>
               <w:rPr>
                 <w:rFonts w:ascii="Arial" w:hAnsi="Arial" w:cs="Arial"/>
@@ -1360,12 +1358,144 @@
     </w:p>
     <w:p>
       <w:pPr>
+        <w:shd w:val="clear" w:color="auto" w:fill="FFFFFF"/>
+        <w:spacing w:after="0" w:line="240" w:lineRule="auto"/>
+        <w:outlineLvl w:val="0"/>
+        <w:rPr>
+          <w:rFonts w:ascii="Arial" w:eastAsia="Times New Roman" w:hAnsi="Arial" w:cs="Arial"/>
+          <w:kern w:val="36"/>
+          <w:sz w:val="48"/>
+          <w:szCs w:val="48"/>
+        </w:rPr>
+      </w:pPr>
+      <w:r>
+        <w:rPr>
+          <w:rFonts w:ascii="Arial" w:eastAsia="Times New Roman" w:hAnsi="Arial" w:cs="Arial"/>
+          <w:kern w:val="36"/>
+          <w:sz w:val="48"/>
+          <w:szCs w:val="48"/>
+        </w:rPr>
+        <w:t>LifeCircle</w:t>
+      </w:r>
+    </w:p>
+    <w:p>
+      <w:pPr>
+        <w:shd w:val="clear" w:color="auto" w:fill="FFFFFF"/>
+        <w:spacing w:after="0" w:line="240" w:lineRule="auto"/>
+        <w:outlineLvl w:val="0"/>
+        <w:rPr>
+          <w:rFonts w:ascii="Arial" w:eastAsia="Times New Roman" w:hAnsi="Arial" w:cs="Arial"/>
+          <w:kern w:val="36"/>
+          <w:sz w:val="24"/>
+          <w:szCs w:val="24"/>
+        </w:rPr>
+      </w:pPr>
+      <w:r>
+        <w:rPr>
+          <w:rFonts w:ascii="Arial" w:eastAsia="Times New Roman" w:hAnsi="Arial" w:cs="Arial"/>
+          <w:kern w:val="36"/>
+          <w:sz w:val="24"/>
+          <w:szCs w:val="24"/>
+        </w:rPr>
+        <w:t xml:space="preserve">Cài Jquery vào </w:t>
+      </w:r>
+      <w:r>
+        <w:rPr>
+          <w:rFonts w:ascii="Arial" w:eastAsia="Times New Roman" w:hAnsi="Arial" w:cs="Arial"/>
+          <w:kern w:val="36"/>
+          <w:sz w:val="24"/>
+          <w:szCs w:val="24"/>
+        </w:rPr>
+        <w:t>React</w:t>
+      </w:r>
+    </w:p>
+    <w:tbl>
+      <w:tblPr>
+        <w:tblStyle w:val="TableGrid"/>
+        <w:tblW w:w="0" w:type="auto"/>
+        <w:tblLook w:val="04A0" w:firstRow="1" w:lastRow="0" w:firstColumn="1" w:lastColumn="0" w:noHBand="0" w:noVBand="1"/>
+      </w:tblPr>
+      <w:tblGrid>
+        <w:gridCol w:w="9350"/>
+      </w:tblGrid>
+      <w:tr>
+        <w:tc>
+          <w:tcPr>
+            <w:tcW w:w="9350" w:type="dxa"/>
+          </w:tcPr>
+          <w:p>
+            <w:pPr>
+              <w:outlineLvl w:val="0"/>
+              <w:rPr>
+                <w:rFonts w:ascii="Arial" w:eastAsia="Times New Roman" w:hAnsi="Arial" w:cs="Arial"/>
+                <w:kern w:val="36"/>
+                <w:sz w:val="24"/>
+                <w:szCs w:val="24"/>
+              </w:rPr>
+            </w:pPr>
+            <w:r>
+              <w:rPr>
+                <w:rFonts w:ascii="Arial" w:eastAsia="Times New Roman" w:hAnsi="Arial" w:cs="Arial"/>
+                <w:kern w:val="36"/>
+                <w:sz w:val="24"/>
+                <w:szCs w:val="24"/>
+              </w:rPr>
+              <w:t>npm install jquery –save</w:t>
+            </w:r>
+          </w:p>
+        </w:tc>
+      </w:tr>
+      <w:tr>
+        <w:tc>
+          <w:tcPr>
+            <w:tcW w:w="9350" w:type="dxa"/>
+          </w:tcPr>
+          <w:p>
+            <w:pPr>
+              <w:outlineLvl w:val="0"/>
+              <w:rPr>
+                <w:rFonts w:ascii="Arial" w:eastAsia="Times New Roman" w:hAnsi="Arial" w:cs="Arial"/>
+                <w:kern w:val="36"/>
+                <w:sz w:val="24"/>
+                <w:szCs w:val="24"/>
+              </w:rPr>
+            </w:pPr>
+            <w:r>
+              <w:rPr>
+                <w:rFonts w:ascii="Arial" w:eastAsia="Times New Roman" w:hAnsi="Arial" w:cs="Arial"/>
+                <w:kern w:val="36"/>
+                <w:sz w:val="24"/>
+                <w:szCs w:val="24"/>
+              </w:rPr>
+              <w:t xml:space="preserve">Import $ from ‘jquery’ </w:t>
+            </w:r>
+          </w:p>
+        </w:tc>
+      </w:tr>
+    </w:tbl>
+    <w:p>
+      <w:pPr>
+        <w:shd w:val="clear" w:color="auto" w:fill="FFFFFF"/>
+        <w:spacing w:after="0" w:line="240" w:lineRule="auto"/>
+        <w:outlineLvl w:val="0"/>
+        <w:rPr>
+          <w:rFonts w:ascii="Arial" w:eastAsia="Times New Roman" w:hAnsi="Arial" w:cs="Arial"/>
+          <w:kern w:val="36"/>
+          <w:sz w:val="24"/>
+          <w:szCs w:val="24"/>
+        </w:rPr>
+      </w:pPr>
+    </w:p>
+    <w:p>
+      <w:pPr>
         <w:rPr>
           <w:rFonts w:ascii="Arial" w:hAnsi="Arial" w:cs="Arial"/>
           <w:sz w:val="24"/>
           <w:szCs w:val="24"/>
         </w:rPr>
       </w:pPr>
+      <w:bookmarkStart w:id="0" w:name="_GoBack"/>
+      <w:bookmarkEnd w:id="0"/>
     </w:p>
     <w:sectPr>
       <w:pgSz w:w="12240" w:h="15840"/>

</xml_diff>

<commit_message>
Hiển thị dữ liệu ra danh sách
</commit_message>
<xml_diff>
--- a/Note.docx
+++ b/Note.docx
@@ -332,6 +332,53 @@
         </w:rPr>
         <w:t>{this.props.children}</w:t>
       </w:r>
+    </w:p>
+    <w:p>
+      <w:pPr>
+        <w:pStyle w:val="ListParagraph"/>
+        <w:numPr>
+          <w:ilvl w:val="0"/>
+          <w:numId w:val="1"/>
+        </w:numPr>
+        <w:shd w:val="clear" w:color="auto" w:fill="FFFFFF"/>
+        <w:spacing w:after="0" w:line="240" w:lineRule="auto"/>
+        <w:outlineLvl w:val="0"/>
+        <w:rPr>
+          <w:rFonts w:ascii="Arial" w:eastAsia="Times New Roman" w:hAnsi="Arial" w:cs="Arial"/>
+          <w:kern w:val="36"/>
+          <w:sz w:val="24"/>
+          <w:szCs w:val="24"/>
+        </w:rPr>
+      </w:pPr>
+      <w:r>
+        <w:rPr>
+          <w:rFonts w:ascii="Arial" w:eastAsia="Times New Roman" w:hAnsi="Arial" w:cs="Arial"/>
+          <w:kern w:val="36"/>
+          <w:sz w:val="24"/>
+          <w:szCs w:val="24"/>
+        </w:rPr>
+        <w:t>{p</w:t>
+      </w:r>
+      <w:r>
+        <w:rPr>
+          <w:rFonts w:ascii="Arial" w:eastAsia="Times New Roman" w:hAnsi="Arial" w:cs="Arial"/>
+          <w:kern w:val="36"/>
+          <w:sz w:val="24"/>
+          <w:szCs w:val="24"/>
+        </w:rPr>
+        <w:t>ropertyname</w:t>
+      </w:r>
+      <w:r>
+        <w:rPr>
+          <w:rFonts w:ascii="Arial" w:eastAsia="Times New Roman" w:hAnsi="Arial" w:cs="Arial"/>
+          <w:kern w:val="36"/>
+          <w:sz w:val="24"/>
+          <w:szCs w:val="24"/>
+        </w:rPr>
+        <w:t>} = this.props;</w:t>
+      </w:r>
+      <w:bookmarkStart w:id="0" w:name="_GoBack"/>
+      <w:bookmarkEnd w:id="0"/>
     </w:p>
     <w:p>
       <w:pPr>
@@ -790,7 +837,6 @@
           <w:sz w:val="24"/>
           <w:szCs w:val="24"/>
         </w:rPr>
-        <w:lastRenderedPageBreak/>
         <w:t>Cách gọi sự kiện trong JSX</w:t>
       </w:r>
     </w:p>
@@ -1489,13 +1535,93 @@
     <w:p>
       <w:pPr>
         <w:rPr>
+          <w:rFonts w:ascii="Arial" w:eastAsia="Times New Roman" w:hAnsi="Arial" w:cs="Arial"/>
+          <w:kern w:val="36"/>
+          <w:sz w:val="48"/>
+          <w:szCs w:val="48"/>
+        </w:rPr>
+      </w:pPr>
+      <w:r>
+        <w:rPr>
+          <w:rFonts w:ascii="Arial" w:eastAsia="Times New Roman" w:hAnsi="Arial" w:cs="Arial"/>
+          <w:kern w:val="36"/>
+          <w:sz w:val="48"/>
+          <w:szCs w:val="48"/>
+        </w:rPr>
+        <w:t>Packet uuid</w:t>
+      </w:r>
+    </w:p>
+    <w:tbl>
+      <w:tblPr>
+        <w:tblStyle w:val="TableGrid"/>
+        <w:tblW w:w="0" w:type="auto"/>
+        <w:tblLook w:val="04A0" w:firstRow="1" w:lastRow="0" w:firstColumn="1" w:lastColumn="0" w:noHBand="0" w:noVBand="1"/>
+      </w:tblPr>
+      <w:tblGrid>
+        <w:gridCol w:w="9350"/>
+      </w:tblGrid>
+      <w:tr>
+        <w:tc>
+          <w:tcPr>
+            <w:tcW w:w="9350" w:type="dxa"/>
+          </w:tcPr>
+          <w:p>
+            <w:pPr>
+              <w:rPr>
+                <w:rFonts w:ascii="Arial" w:hAnsi="Arial" w:cs="Arial"/>
+                <w:sz w:val="24"/>
+                <w:szCs w:val="24"/>
+              </w:rPr>
+            </w:pPr>
+            <w:r>
+              <w:rPr>
+                <w:rFonts w:ascii="Arial" w:hAnsi="Arial" w:cs="Arial"/>
+                <w:sz w:val="24"/>
+                <w:szCs w:val="24"/>
+              </w:rPr>
+              <w:t>npm install uuid</w:t>
+            </w:r>
+          </w:p>
+        </w:tc>
+      </w:tr>
+    </w:tbl>
+    <w:p>
+      <w:pPr>
+        <w:rPr>
           <w:rFonts w:ascii="Arial" w:hAnsi="Arial" w:cs="Arial"/>
           <w:sz w:val="24"/>
           <w:szCs w:val="24"/>
         </w:rPr>
       </w:pPr>
-      <w:bookmarkStart w:id="0" w:name="_GoBack"/>
-      <w:bookmarkEnd w:id="0"/>
+    </w:p>
+    <w:p>
+      <w:pPr>
+        <w:rPr>
+          <w:rFonts w:ascii="Arial" w:hAnsi="Arial" w:cs="Arial"/>
+          <w:sz w:val="24"/>
+          <w:szCs w:val="24"/>
+        </w:rPr>
+      </w:pPr>
+      <w:hyperlink r:id="rId6" w:history="1">
+        <w:r>
+          <w:rPr>
+            <w:rStyle w:val="Hyperlink"/>
+            <w:rFonts w:ascii="Arial" w:hAnsi="Arial" w:cs="Arial"/>
+            <w:sz w:val="24"/>
+            <w:szCs w:val="24"/>
+          </w:rPr>
+          <w:t>https://www.npmjs.com/package/uuid</w:t>
+        </w:r>
+      </w:hyperlink>
+    </w:p>
+    <w:p>
+      <w:pPr>
+        <w:rPr>
+          <w:rFonts w:ascii="Arial" w:hAnsi="Arial" w:cs="Arial"/>
+          <w:sz w:val="24"/>
+          <w:szCs w:val="24"/>
+        </w:rPr>
+      </w:pPr>
     </w:p>
     <w:sectPr>
       <w:pgSz w:w="12240" w:h="15840"/>

</xml_diff>

<commit_message>
ch05 project: add new todo and update status
</commit_message>
<xml_diff>
--- a/Note.docx
+++ b/Note.docx
@@ -1881,8 +1881,10 @@
                 <w:sz w:val="24"/>
                 <w:szCs w:val="24"/>
               </w:rPr>
-              <w:t>npm I –save lodash</w:t>
-            </w:r>
+              <w:t>npm i --save lodash</w:t>
+            </w:r>
+            <w:bookmarkStart w:id="0" w:name="_GoBack"/>
+            <w:bookmarkEnd w:id="0"/>
           </w:p>
         </w:tc>
       </w:tr>
@@ -2419,8 +2421,6 @@
         </w:rPr>
         <w:t>Public ứng dụng: npm run build</w:t>
       </w:r>
-      <w:bookmarkStart w:id="0" w:name="_GoBack"/>
-      <w:bookmarkEnd w:id="0"/>
     </w:p>
     <w:sectPr>
       <w:pgSz w:w="12240" w:h="15840"/>

</xml_diff>